<commit_message>
Reformatted main file, still working on auto generation
</commit_message>
<xml_diff>
--- a/Resume.docx
+++ b/Resume.docx
@@ -102,7 +102,11 @@
           <w:b/>
           <w:sz w:val="24"/>
         </w:rPr>
-        <w:t>Mitre Corporation: June 11 – Present</w:t>
+        <w:t xml:space="preserve">Mitre Corporation: </w:t>
+        <w:tab/>
+        <w:tab/>
+        <w:tab/>
+        <w:t>June 11 – Present</w:t>
       </w:r>
     </w:p>
     <w:p>
@@ -123,7 +127,14 @@
           <w:rFonts w:ascii="TimesNewRomanPSMT" w:hAnsi="TimesNewRomanPSMT"/>
           <w:sz w:val="24"/>
         </w:rPr>
-        <w:t>Freshman 1: Created ruby on rails application tunneling through a java application to control python scripts. Transcoded python to java.</w:t>
+        <w:t xml:space="preserve">Freshman 1: </w:t>
+      </w:r>
+      <w:r>
+        <w:rPr>
+          <w:rFonts w:ascii="TimesNewRomanPSMT" w:hAnsi="TimesNewRomanPSMT"/>
+          <w:sz w:val="24"/>
+        </w:rPr>
+        <w:t>Created ruby on rails front end to interface with python/javascripts utilizing jruby/jython frameworks for tunneling system calls.</w:t>
       </w:r>
     </w:p>
     <w:p>
@@ -144,7 +155,42 @@
           <w:rFonts w:ascii="TimesNewRomanPSMT" w:hAnsi="TimesNewRomanPSMT"/>
           <w:sz w:val="24"/>
         </w:rPr>
-        <w:t>Freshman 2: Operate web apps to query using json and soap with security protocols.</w:t>
+        <w:t xml:space="preserve">Freshman 2: </w:t>
+      </w:r>
+      <w:r>
+        <w:rPr>
+          <w:rFonts w:ascii="TimesNewRomanPSMT" w:hAnsi="TimesNewRomanPSMT"/>
+          <w:sz w:val="24"/>
+        </w:rPr>
+        <w:t xml:space="preserve">Built back-end of Ozone widgets using php &amp; json to conduct soap/pep calls to a database. </w:t>
+      </w:r>
+    </w:p>
+    <w:p>
+      <w:pPr>
+        <w:pStyle w:val="style0"/>
+        <w:numPr>
+          <w:ilvl w:val="1"/>
+          <w:numId w:val="4"/>
+        </w:numPr>
+        <w:jc w:val="left"/>
+        <w:rPr>
+          <w:rFonts w:ascii="TimesNewRomanPSMT" w:hAnsi="TimesNewRomanPSMT"/>
+          <w:sz w:val="24"/>
+        </w:rPr>
+      </w:pPr>
+      <w:r>
+        <w:rPr>
+          <w:rFonts w:ascii="TimesNewRomanPSMT" w:hAnsi="TimesNewRomanPSMT"/>
+          <w:sz w:val="24"/>
+        </w:rPr>
+        <w:t xml:space="preserve">Sophomore 1: </w:t>
+      </w:r>
+      <w:r>
+        <w:rPr>
+          <w:rFonts w:ascii="TimesNewRomanPSMT" w:hAnsi="TimesNewRomanPSMT"/>
+          <w:sz w:val="24"/>
+        </w:rPr>
+        <w:t xml:space="preserve">Built ozone widgets (front-end/back-end) to manage snapshots of other ozone widgets and compile meta data into an XML file. </w:t>
       </w:r>
     </w:p>
     <w:p>
@@ -191,7 +237,21 @@
           <w:sz w:val="24"/>
         </w:rPr>
         <w:tab/>
-        <w:t>Seeking co-op in the field of computer science, where a work envinronment will both challenge</w:t>
+        <w:t xml:space="preserve">Seeking co-op in the field of computer science, where a work </w:t>
+      </w:r>
+      <w:r>
+        <w:rPr>
+          <w:rFonts w:ascii="TimesNewRomanPSMT" w:hAnsi="TimesNewRomanPSMT"/>
+          <w:sz w:val="24"/>
+        </w:rPr>
+        <w:t>environment</w:t>
+      </w:r>
+      <w:r>
+        <w:rPr>
+          <w:rFonts w:ascii="TimesNewRomanPSMT" w:hAnsi="TimesNewRomanPSMT"/>
+          <w:sz w:val="24"/>
+        </w:rPr>
+        <w:t xml:space="preserve"> will both challenge</w:t>
       </w:r>
     </w:p>
     <w:p>
@@ -281,7 +341,21 @@
           <w:rFonts w:ascii="TimesNewRomanPSMT" w:hAnsi="TimesNewRomanPSMT"/>
           <w:sz w:val="24"/>
         </w:rPr>
-        <w:t>Status: Freshman 2 – B-Section (Available for co-op Jan-March , July-Sept)</w:t>
+        <w:t xml:space="preserve">Status: </w:t>
+      </w:r>
+      <w:r>
+        <w:rPr>
+          <w:rFonts w:ascii="TimesNewRomanPSMT" w:hAnsi="TimesNewRomanPSMT"/>
+          <w:sz w:val="24"/>
+        </w:rPr>
+        <w:t>Sophomore 1</w:t>
+      </w:r>
+      <w:r>
+        <w:rPr>
+          <w:rFonts w:ascii="TimesNewRomanPSMT" w:hAnsi="TimesNewRomanPSMT"/>
+          <w:sz w:val="24"/>
+        </w:rPr>
+        <w:t xml:space="preserve"> – B-Section (Available for co-op Jan-March , July-Sept)</w:t>
       </w:r>
     </w:p>
     <w:p>
@@ -373,7 +447,7 @@
           <w:rFonts w:ascii="TimesNewRomanPSMT" w:hAnsi="TimesNewRomanPSMT"/>
           <w:sz w:val="24"/>
         </w:rPr>
-        <w:t>Scripting - Ruby/Rails, Java, Web Design(Js/Css/Html), PHP, Databases(Sql/Mongo)</w:t>
+        <w:t>Scripting - Ruby, Java, Web Design(Js/Css/Html), PHP, Databases(Sql/Mongo)</w:t>
       </w:r>
     </w:p>
     <w:p>
@@ -394,7 +468,21 @@
           <w:rFonts w:ascii="TimesNewRomanPSMT" w:hAnsi="TimesNewRomanPSMT"/>
           <w:sz w:val="24"/>
         </w:rPr>
-        <w:t>Frameworks – Jruby, Jython, Jquery, Soap, PEP</w:t>
+        <w:t xml:space="preserve">Frameworks – </w:t>
+      </w:r>
+      <w:r>
+        <w:rPr>
+          <w:rFonts w:ascii="TimesNewRomanPSMT" w:hAnsi="TimesNewRomanPSMT"/>
+          <w:sz w:val="24"/>
+        </w:rPr>
+        <w:t xml:space="preserve">Chef, Rails, JSP/servlet, </w:t>
+      </w:r>
+      <w:r>
+        <w:rPr>
+          <w:rFonts w:ascii="TimesNewRomanPSMT" w:hAnsi="TimesNewRomanPSMT"/>
+          <w:sz w:val="24"/>
+        </w:rPr>
+        <w:t>Jruby, Jython, Jquery, Soap, PEP</w:t>
       </w:r>
     </w:p>
     <w:p>
@@ -415,7 +503,14 @@
           <w:rFonts w:ascii="TimesNewRomanPSMT" w:hAnsi="TimesNewRomanPSMT"/>
           <w:sz w:val="24"/>
         </w:rPr>
-        <w:t>Tools – Git, Vim</w:t>
+        <w:t xml:space="preserve">Tools – Git, Vim, </w:t>
+      </w:r>
+      <w:r>
+        <w:rPr>
+          <w:rFonts w:ascii="TimesNewRomanPSMT" w:hAnsi="TimesNewRomanPSMT"/>
+          <w:sz w:val="24"/>
+        </w:rPr>
+        <w:t>Chef-Solo, Wireshark, Nmap</w:t>
       </w:r>
     </w:p>
     <w:p>
@@ -499,7 +594,21 @@
           <w:rFonts w:ascii="TimesNewRomanPSMT" w:hAnsi="TimesNewRomanPSMT"/>
           <w:sz w:val="24"/>
         </w:rPr>
-        <w:t>Environments: Ubuntu, Backtrack, OSX, Windows</w:t>
+        <w:t xml:space="preserve">Environments: Ubuntu, </w:t>
+      </w:r>
+      <w:r>
+        <w:rPr>
+          <w:rFonts w:ascii="TimesNewRomanPSMT" w:hAnsi="TimesNewRomanPSMT"/>
+          <w:sz w:val="24"/>
+        </w:rPr>
+        <w:t>Kali</w:t>
+      </w:r>
+      <w:r>
+        <w:rPr>
+          <w:rFonts w:ascii="TimesNewRomanPSMT" w:hAnsi="TimesNewRomanPSMT"/>
+          <w:sz w:val="24"/>
+        </w:rPr>
+        <w:t>, OSX, Windows</w:t>
       </w:r>
     </w:p>
     <w:p>
@@ -642,6 +751,8 @@
         <w:jc w:val="center"/>
         <w:rPr>
           <w:rFonts w:ascii="TimesNewRomanPSMT" w:hAnsi="TimesNewRomanPSMT"/>
+          <w:b w:val="false"/>
+          <w:bCs w:val="false"/>
           <w:sz w:val="24"/>
         </w:rPr>
       </w:pPr>
@@ -651,20 +762,90 @@
           <w:b/>
           <w:sz w:val="28"/>
         </w:rPr>
-        <w:t xml:space="preserve">References </w:t>
-      </w:r>
-      <w:r>
-        <w:rPr>
-          <w:rFonts w:ascii="TimesNewRomanPSMT" w:hAnsi="TimesNewRomanPSMT"/>
-          <w:sz w:val="24"/>
-        </w:rPr>
-        <w:t>- Available upon request</w:t>
+        <w:t>Github –</w:t>
+      </w:r>
+      <w:r>
+        <w:rPr>
+          <w:rFonts w:ascii="TimesNewRomanPSMT" w:hAnsi="TimesNewRomanPSMT"/>
+          <w:b/>
+          <w:sz w:val="24"/>
+        </w:rPr>
+        <w:t xml:space="preserve"> </w:t>
+      </w:r>
+      <w:r>
+        <w:rPr>
+          <w:rFonts w:ascii="TimesNewRomanPSMT" w:hAnsi="TimesNewRomanPSMT"/>
+          <w:b w:val="false"/>
+          <w:bCs w:val="false"/>
+          <w:sz w:val="24"/>
+        </w:rPr>
+        <w:t>https://github.com/avecchio</w:t>
       </w:r>
     </w:p>
     <w:p>
       <w:pPr>
         <w:pStyle w:val="style0"/>
         <w:jc w:val="center"/>
+        <w:rPr>
+          <w:rFonts w:ascii="TimesNewRomanPSMT" w:hAnsi="TimesNewRomanPSMT"/>
+          <w:sz w:val="24"/>
+        </w:rPr>
+      </w:pPr>
+      <w:r>
+        <w:rPr>
+          <w:rFonts w:ascii="TimesNewRomanPS-BoldMT" w:hAnsi="TimesNewRomanPS-BoldMT"/>
+          <w:b/>
+          <w:sz w:val="28"/>
+        </w:rPr>
+        <w:t>References</w:t>
+      </w:r>
+      <w:bookmarkStart w:id="0" w:name="__DdeLink__41_129700485"/>
+      <w:r>
+        <w:rPr>
+          <w:rFonts w:ascii="TimesNewRomanPS-BoldMT" w:hAnsi="TimesNewRomanPS-BoldMT"/>
+          <w:b/>
+          <w:sz w:val="28"/>
+        </w:rPr>
+        <w:t xml:space="preserve"> </w:t>
+      </w:r>
+      <w:r>
+        <w:rPr>
+          <w:rFonts w:ascii="TimesNewRomanPSMT" w:hAnsi="TimesNewRomanPSMT"/>
+          <w:sz w:val="24"/>
+        </w:rPr>
+        <w:t>- A</w:t>
+      </w:r>
+      <w:bookmarkEnd w:id="0"/>
+      <w:r>
+        <w:rPr>
+          <w:rFonts w:ascii="TimesNewRomanPSMT" w:hAnsi="TimesNewRomanPSMT"/>
+          <w:sz w:val="24"/>
+        </w:rPr>
+        <w:t>vailable upon request</w:t>
+      </w:r>
+    </w:p>
+    <w:p>
+      <w:pPr>
+        <w:pStyle w:val="style0"/>
+        <w:jc w:val="center"/>
+        <w:rPr/>
+      </w:pPr>
+      <w:r>
+        <w:rPr/>
+      </w:r>
+    </w:p>
+    <w:p>
+      <w:pPr>
+        <w:pStyle w:val="style0"/>
+        <w:rPr/>
+      </w:pPr>
+      <w:r>
+        <w:rPr/>
+      </w:r>
+    </w:p>
+    <w:p>
+      <w:pPr>
+        <w:pStyle w:val="style0"/>
         <w:rPr/>
       </w:pPr>
       <w:r>
@@ -1525,7 +1706,7 @@
     </w:pPr>
     <w:rPr>
       <w:rFonts w:ascii="Times New Roman" w:cs="Tahoma" w:eastAsia="Arial Unicode MS" w:hAnsi="Times New Roman"/>
-      <w:color w:val="auto"/>
+      <w:color w:val="00000A"/>
       <w:sz w:val="24"/>
       <w:szCs w:val="24"/>
       <w:lang w:bidi="ar-SA" w:eastAsia="en-US" w:val="en-US"/>
@@ -1557,10 +1738,38 @@
       <w:rFonts w:ascii="OpenSymbol" w:cs="OpenSymbol" w:eastAsia="OpenSymbol" w:hAnsi="OpenSymbol"/>
     </w:rPr>
   </w:style>
-  <w:style w:styleId="style19" w:type="paragraph">
+  <w:style w:styleId="style19" w:type="character">
+    <w:name w:val="ListLabel 3"/>
+    <w:next w:val="style19"/>
+    <w:rPr>
+      <w:rFonts w:cs="Symbol"/>
+    </w:rPr>
+  </w:style>
+  <w:style w:styleId="style20" w:type="character">
+    <w:name w:val="ListLabel 4"/>
+    <w:next w:val="style20"/>
+    <w:rPr>
+      <w:rFonts w:cs="OpenSymbol"/>
+    </w:rPr>
+  </w:style>
+  <w:style w:styleId="style21" w:type="character">
+    <w:name w:val="ListLabel 5"/>
+    <w:next w:val="style21"/>
+    <w:rPr>
+      <w:rFonts w:cs="Symbol"/>
+    </w:rPr>
+  </w:style>
+  <w:style w:styleId="style22" w:type="character">
+    <w:name w:val="ListLabel 6"/>
+    <w:next w:val="style22"/>
+    <w:rPr>
+      <w:rFonts w:cs="OpenSymbol"/>
+    </w:rPr>
+  </w:style>
+  <w:style w:styleId="style23" w:type="paragraph">
     <w:name w:val="Heading"/>
     <w:basedOn w:val="style0"/>
-    <w:next w:val="style20"/>
+    <w:next w:val="style24"/>
     <w:pPr>
       <w:keepNext/>
       <w:spacing w:after="120" w:before="240"/>
@@ -1572,29 +1781,29 @@
       <w:szCs w:val="28"/>
     </w:rPr>
   </w:style>
-  <w:style w:styleId="style20" w:type="paragraph">
+  <w:style w:styleId="style24" w:type="paragraph">
     <w:name w:val="Text Body"/>
     <w:basedOn w:val="style0"/>
-    <w:next w:val="style20"/>
+    <w:next w:val="style24"/>
     <w:pPr>
       <w:spacing w:after="120" w:before="0"/>
       <w:contextualSpacing w:val="false"/>
     </w:pPr>
     <w:rPr/>
   </w:style>
-  <w:style w:styleId="style21" w:type="paragraph">
+  <w:style w:styleId="style25" w:type="paragraph">
     <w:name w:val="List"/>
-    <w:basedOn w:val="style20"/>
-    <w:next w:val="style21"/>
+    <w:basedOn w:val="style24"/>
+    <w:next w:val="style25"/>
     <w:pPr/>
     <w:rPr>
       <w:rFonts w:cs="Mangal"/>
     </w:rPr>
   </w:style>
-  <w:style w:styleId="style22" w:type="paragraph">
+  <w:style w:styleId="style26" w:type="paragraph">
     <w:name w:val="Caption"/>
     <w:basedOn w:val="style0"/>
-    <w:next w:val="style22"/>
+    <w:next w:val="style26"/>
     <w:pPr>
       <w:suppressLineNumbers/>
       <w:spacing w:after="120" w:before="120"/>
@@ -1608,10 +1817,10 @@
       <w:szCs w:val="24"/>
     </w:rPr>
   </w:style>
-  <w:style w:styleId="style23" w:type="paragraph">
+  <w:style w:styleId="style27" w:type="paragraph">
     <w:name w:val="Index"/>
     <w:basedOn w:val="style0"/>
-    <w:next w:val="style23"/>
+    <w:next w:val="style27"/>
     <w:pPr>
       <w:suppressLineNumbers/>
     </w:pPr>

</xml_diff>